<commit_message>
Update Insights of flight ticket price prediction.docx
</commit_message>
<xml_diff>
--- a/Insights of flight ticket price prediction.docx
+++ b/Insights of flight ticket price prediction.docx
@@ -740,34 +740,7 @@
           <w:szCs w:val="24"/>
           <w:lang w:val="en-US"/>
         </w:rPr>
-        <w:t xml:space="preserve">₹ </w:t>
-      </w:r>
-      <w:r>
-        <w:rPr>
-          <w:rFonts w:ascii="Times New Roman" w:hAnsi="Times New Roman" w:cs="Times New Roman"/>
-          <w:sz w:val="24"/>
-          <w:szCs w:val="24"/>
-          <w:lang w:val="en-US"/>
-        </w:rPr>
-        <w:t xml:space="preserve">45,000 and </w:t>
-      </w:r>
-      <w:r>
-        <w:rPr>
-          <w:rFonts w:ascii="Times New Roman" w:hAnsi="Times New Roman" w:cs="Times New Roman"/>
-          <w:sz w:val="24"/>
-          <w:szCs w:val="24"/>
-          <w:lang w:val="en-US"/>
-        </w:rPr>
-        <w:t xml:space="preserve">₹ </w:t>
-      </w:r>
-      <w:r>
-        <w:rPr>
-          <w:rFonts w:ascii="Times New Roman" w:hAnsi="Times New Roman" w:cs="Times New Roman"/>
-          <w:sz w:val="24"/>
-          <w:szCs w:val="24"/>
-          <w:lang w:val="en-US"/>
-        </w:rPr>
-        <w:t>80,000.</w:t>
+        <w:t>₹ 45,000 and ₹ 80,000.</w:t>
       </w:r>
     </w:p>
     <w:p>
@@ -800,25 +773,7 @@
           <w:szCs w:val="24"/>
           <w:lang w:val="en-US"/>
         </w:rPr>
-        <w:t xml:space="preserve">is Vistara Premium Economy, AirAsia, Multiple Carriers premium economy. The highest fare of all the above three airlines were below </w:t>
-      </w:r>
-      <w:r>
-        <w:rPr>
-          <w:rFonts w:ascii="Times New Roman" w:hAnsi="Times New Roman" w:cs="Times New Roman"/>
-          <w:sz w:val="24"/>
-          <w:szCs w:val="24"/>
-          <w:lang w:val="en-US"/>
-        </w:rPr>
-        <w:t>₹</w:t>
-      </w:r>
-      <w:r>
-        <w:rPr>
-          <w:rFonts w:ascii="Times New Roman" w:hAnsi="Times New Roman" w:cs="Times New Roman"/>
-          <w:sz w:val="24"/>
-          <w:szCs w:val="24"/>
-          <w:lang w:val="en-US"/>
-        </w:rPr>
-        <w:t xml:space="preserve"> 20,000.</w:t>
+        <w:t>is Vistara Premium Economy, AirAsia, Multiple Carriers premium economy. The highest fare of all the above three airlines were below ₹ 20,000.</w:t>
       </w:r>
     </w:p>
     <w:p>
@@ -1215,7 +1170,7 @@
                 <w:szCs w:val="24"/>
                 <w:lang w:val="en-US"/>
               </w:rPr>
-              <w:t>Lasso</w:t>
+              <w:t>Ridge</w:t>
             </w:r>
           </w:p>
         </w:tc>
@@ -1264,83 +1219,6 @@
                 <w:lang w:val="en-US"/>
               </w:rPr>
               <w:t>0.55</w:t>
-            </w:r>
-          </w:p>
-        </w:tc>
-      </w:tr>
-      <w:tr>
-        <w:trPr>
-          <w:trHeight w:val="395"/>
-        </w:trPr>
-        <w:tc>
-          <w:tcPr>
-            <w:tcW w:w="2800" w:type="dxa"/>
-          </w:tcPr>
-          <w:p>
-            <w:pPr>
-              <w:rPr>
-                <w:rFonts w:ascii="Times New Roman" w:hAnsi="Times New Roman" w:cs="Times New Roman"/>
-                <w:sz w:val="24"/>
-                <w:szCs w:val="24"/>
-                <w:lang w:val="en-US"/>
-              </w:rPr>
-            </w:pPr>
-            <w:r>
-              <w:rPr>
-                <w:rFonts w:ascii="Times New Roman" w:hAnsi="Times New Roman" w:cs="Times New Roman"/>
-                <w:sz w:val="24"/>
-                <w:szCs w:val="24"/>
-                <w:lang w:val="en-US"/>
-              </w:rPr>
-              <w:t>Ensemble</w:t>
-            </w:r>
-          </w:p>
-        </w:tc>
-        <w:tc>
-          <w:tcPr>
-            <w:tcW w:w="2800" w:type="dxa"/>
-          </w:tcPr>
-          <w:p>
-            <w:pPr>
-              <w:rPr>
-                <w:rFonts w:ascii="Times New Roman" w:hAnsi="Times New Roman" w:cs="Times New Roman"/>
-                <w:sz w:val="24"/>
-                <w:szCs w:val="24"/>
-                <w:lang w:val="en-US"/>
-              </w:rPr>
-            </w:pPr>
-            <w:r>
-              <w:rPr>
-                <w:rFonts w:ascii="Times New Roman" w:hAnsi="Times New Roman" w:cs="Times New Roman"/>
-                <w:sz w:val="24"/>
-                <w:szCs w:val="24"/>
-                <w:lang w:val="en-US"/>
-              </w:rPr>
-              <w:t>2538</w:t>
-            </w:r>
-          </w:p>
-        </w:tc>
-        <w:tc>
-          <w:tcPr>
-            <w:tcW w:w="2800" w:type="dxa"/>
-          </w:tcPr>
-          <w:p>
-            <w:pPr>
-              <w:rPr>
-                <w:rFonts w:ascii="Times New Roman" w:hAnsi="Times New Roman" w:cs="Times New Roman"/>
-                <w:sz w:val="24"/>
-                <w:szCs w:val="24"/>
-                <w:lang w:val="en-US"/>
-              </w:rPr>
-            </w:pPr>
-            <w:r>
-              <w:rPr>
-                <w:rFonts w:ascii="Times New Roman" w:hAnsi="Times New Roman" w:cs="Times New Roman"/>
-                <w:sz w:val="24"/>
-                <w:szCs w:val="24"/>
-                <w:lang w:val="en-US"/>
-              </w:rPr>
-              <w:t>0.10</w:t>
             </w:r>
           </w:p>
         </w:tc>

</xml_diff>